<commit_message>
Simple round off example in c
</commit_message>
<xml_diff>
--- a/Spikes/RoundOff/References.docx
+++ b/Spikes/RoundOff/References.docx
@@ -11,7 +11,6 @@
           <w:szCs w:val="24"/>
         </w:rPr>
       </w:pPr>
-      <w:bookmarkStart w:id="0" w:name="_GoBack"/>
       <w:r>
         <w:rPr>
           <w:rFonts w:ascii="Times New Roman" w:hAnsi="Times New Roman" w:cs="Times New Roman"/>
@@ -40,7 +39,6 @@
         <w:t>:</w:t>
       </w:r>
     </w:p>
-    <w:bookmarkEnd w:id="0"/>
     <w:p>
       <w:pPr>
         <w:pStyle w:val="ListParagraph"/>
@@ -54,63 +52,17 @@
           <w:szCs w:val="24"/>
         </w:rPr>
       </w:pPr>
-      <w:r>
-        <w:rPr>
-          <w:rFonts w:ascii="Times New Roman" w:hAnsi="Times New Roman" w:cs="Times New Roman"/>
-          <w:sz w:val="24"/>
-          <w:szCs w:val="24"/>
-        </w:rPr>
-        <w:fldChar w:fldCharType="begin"/>
-      </w:r>
-      <w:r>
-        <w:rPr>
-          <w:rFonts w:ascii="Times New Roman" w:hAnsi="Times New Roman" w:cs="Times New Roman"/>
-          <w:sz w:val="24"/>
-          <w:szCs w:val="24"/>
-        </w:rPr>
-        <w:instrText xml:space="preserve"> HYPERLINK "</w:instrText>
-      </w:r>
-      <w:r>
-        <w:rPr>
-          <w:rFonts w:ascii="Times New Roman" w:hAnsi="Times New Roman" w:cs="Times New Roman"/>
-          <w:sz w:val="24"/>
-          <w:szCs w:val="24"/>
-        </w:rPr>
-        <w:instrText>https://en.wikipedia.org/wiki/Round-off_error</w:instrText>
-      </w:r>
-      <w:r>
-        <w:rPr>
-          <w:rFonts w:ascii="Times New Roman" w:hAnsi="Times New Roman" w:cs="Times New Roman"/>
-          <w:sz w:val="24"/>
-          <w:szCs w:val="24"/>
-        </w:rPr>
-        <w:instrText xml:space="preserve">" </w:instrText>
-      </w:r>
-      <w:r>
-        <w:rPr>
-          <w:rFonts w:ascii="Times New Roman" w:hAnsi="Times New Roman" w:cs="Times New Roman"/>
-          <w:sz w:val="24"/>
-          <w:szCs w:val="24"/>
-        </w:rPr>
-        <w:fldChar w:fldCharType="separate"/>
-      </w:r>
-      <w:r>
-        <w:rPr>
-          <w:rStyle w:val="Hyperlink"/>
-          <w:rFonts w:ascii="Times New Roman" w:hAnsi="Times New Roman" w:cs="Times New Roman"/>
-          <w:sz w:val="24"/>
-          <w:szCs w:val="24"/>
-        </w:rPr>
-        <w:t>https://en.wikipedia.org/wiki/Round-off_error</w:t>
-      </w:r>
-      <w:r>
-        <w:rPr>
-          <w:rFonts w:ascii="Times New Roman" w:hAnsi="Times New Roman" w:cs="Times New Roman"/>
-          <w:sz w:val="24"/>
-          <w:szCs w:val="24"/>
-        </w:rPr>
-        <w:fldChar w:fldCharType="end"/>
-      </w:r>
+      <w:hyperlink r:id="rId5" w:history="1">
+        <w:r>
+          <w:rPr>
+            <w:rStyle w:val="Hyperlink"/>
+            <w:rFonts w:ascii="Times New Roman" w:hAnsi="Times New Roman" w:cs="Times New Roman"/>
+            <w:sz w:val="24"/>
+            <w:szCs w:val="24"/>
+          </w:rPr>
+          <w:t>https://en.wikipedia.org/wiki/Round-off_error</w:t>
+        </w:r>
+      </w:hyperlink>
     </w:p>
     <w:p>
       <w:pPr>
@@ -125,7 +77,7 @@
           <w:szCs w:val="24"/>
         </w:rPr>
       </w:pPr>
-      <w:hyperlink r:id="rId5" w:history="1">
+      <w:hyperlink r:id="rId6" w:history="1">
         <w:r>
           <w:rPr>
             <w:rStyle w:val="Hyperlink"/>
@@ -150,7 +102,7 @@
           <w:szCs w:val="24"/>
         </w:rPr>
       </w:pPr>
-      <w:hyperlink r:id="rId6" w:history="1">
+      <w:hyperlink r:id="rId7" w:history="1">
         <w:r>
           <w:rPr>
             <w:rStyle w:val="Hyperlink"/>
@@ -170,12 +122,15 @@
           <w:numId w:val="1"/>
         </w:numPr>
         <w:rPr>
+          <w:rStyle w:val="Hyperlink"/>
           <w:rFonts w:ascii="Times New Roman" w:hAnsi="Times New Roman" w:cs="Times New Roman"/>
-          <w:sz w:val="24"/>
-          <w:szCs w:val="24"/>
-        </w:rPr>
-      </w:pPr>
-      <w:hyperlink r:id="rId7" w:history="1">
+          <w:color w:val="auto"/>
+          <w:sz w:val="24"/>
+          <w:szCs w:val="24"/>
+          <w:u w:val="none"/>
+        </w:rPr>
+      </w:pPr>
+      <w:hyperlink r:id="rId8" w:history="1">
         <w:r>
           <w:rPr>
             <w:rStyle w:val="Hyperlink"/>
@@ -186,6 +141,33 @@
           <w:t>http://programmers.stackexchange.com/questions/101163/what-causes-floating-point-rounding-errors</w:t>
         </w:r>
       </w:hyperlink>
+    </w:p>
+    <w:p>
+      <w:pPr>
+        <w:pStyle w:val="ListParagraph"/>
+        <w:numPr>
+          <w:ilvl w:val="0"/>
+          <w:numId w:val="1"/>
+        </w:numPr>
+        <w:rPr>
+          <w:rFonts w:ascii="Times New Roman" w:hAnsi="Times New Roman" w:cs="Times New Roman"/>
+          <w:sz w:val="24"/>
+          <w:szCs w:val="24"/>
+        </w:rPr>
+      </w:pPr>
+      <w:hyperlink r:id="rId9" w:history="1">
+        <w:r>
+          <w:rPr>
+            <w:rStyle w:val="Hyperlink"/>
+            <w:rFonts w:ascii="Times New Roman" w:hAnsi="Times New Roman" w:cs="Times New Roman"/>
+            <w:sz w:val="24"/>
+            <w:szCs w:val="24"/>
+          </w:rPr>
+          <w:t>http://www.geeksforgeeks.org/write-a-c-function-to-round-floating-point-numbers/</w:t>
+        </w:r>
+      </w:hyperlink>
+      <w:bookmarkStart w:id="0" w:name="_GoBack"/>
+      <w:bookmarkEnd w:id="0"/>
     </w:p>
     <w:p>
       <w:pPr>
@@ -360,7 +342,7 @@
                     <pic:cNvPicPr/>
                   </pic:nvPicPr>
                   <pic:blipFill rotWithShape="1">
-                    <a:blip r:embed="rId8"/>
+                    <a:blip r:embed="rId10"/>
                     <a:srcRect l="30128" t="37058" r="18590" b="32725"/>
                     <a:stretch/>
                   </pic:blipFill>

</xml_diff>